<commit_message>
과제2 communication diagram 작성
</commit_message>
<xml_diff>
--- a/과제2 - use case description.docx
+++ b/과제2 - use case description.docx
@@ -107,11 +107,6 @@
             <w:tcW w:w="4508" w:type="dxa"/>
           </w:tcPr>
           <w:p>
-            <w:pPr>
-              <w:rPr>
-                <w:rFonts w:hint="eastAsia"/>
-              </w:rPr>
-            </w:pPr>
             <w:r>
               <w:t>1. 사용자가</w:t>
             </w:r>
@@ -155,11 +150,6 @@
             <w:tcW w:w="4508" w:type="dxa"/>
           </w:tcPr>
           <w:p>
-            <w:pPr>
-              <w:rPr>
-                <w:rFonts w:hint="eastAsia"/>
-              </w:rPr>
-            </w:pPr>
             <w:r>
               <w:t xml:space="preserve">2. 회원가입 </w:t>
             </w:r>
@@ -272,11 +262,6 @@
             <w:tcW w:w="4508" w:type="dxa"/>
           </w:tcPr>
           <w:p>
-            <w:pPr>
-              <w:rPr>
-                <w:rFonts w:hint="eastAsia"/>
-              </w:rPr>
-            </w:pPr>
             <w:r>
               <w:t xml:space="preserve">1. 관리자와 회원이 </w:t>
             </w:r>
@@ -432,9 +417,6 @@
               <w:wordWrap/>
               <w:autoSpaceDE/>
               <w:autoSpaceDN/>
-              <w:rPr>
-                <w:rFonts w:hint="eastAsia"/>
-              </w:rPr>
             </w:pPr>
             <w:r>
               <w:t xml:space="preserve">1. 관리자와 회원이 </w:t>
@@ -452,11 +434,6 @@
             <w:tcW w:w="4508" w:type="dxa"/>
           </w:tcPr>
           <w:p>
-            <w:pPr>
-              <w:rPr>
-                <w:rFonts w:hint="eastAsia"/>
-              </w:rPr>
-            </w:pPr>
             <w:r>
               <w:t xml:space="preserve">2. 로그아웃 성공 시 </w:t>
             </w:r>
@@ -536,14 +513,14 @@
           <w:b/>
           <w:bCs/>
         </w:rPr>
-        <w:t xml:space="preserve"> 정보</w:t>
+        <w:t xml:space="preserve"> </w:t>
       </w:r>
       <w:r>
         <w:rPr>
           <w:b/>
           <w:bCs/>
         </w:rPr>
-        <w:t xml:space="preserve"> 등록</w:t>
+        <w:t>등록</w:t>
       </w:r>
     </w:p>
     <w:tbl>
@@ -611,9 +588,6 @@
           <w:p>
             <w:pPr>
               <w:spacing w:after="160"/>
-              <w:rPr>
-                <w:rFonts w:hint="eastAsia"/>
-              </w:rPr>
             </w:pPr>
             <w:r>
               <w:t>1. 관리자가</w:t>
@@ -652,9 +626,6 @@
           <w:p>
             <w:pPr>
               <w:spacing w:after="160"/>
-              <w:rPr>
-                <w:rFonts w:hint="eastAsia"/>
-              </w:rPr>
             </w:pPr>
             <w:r>
               <w:t>2. 자전거 등록</w:t>
@@ -700,9 +671,6 @@
         <w:wordWrap/>
         <w:autoSpaceDE/>
         <w:autoSpaceDN/>
-        <w:rPr>
-          <w:rFonts w:hint="eastAsia"/>
-        </w:rPr>
       </w:pPr>
     </w:p>
     <w:p>
@@ -711,9 +679,6 @@
         <w:wordWrap/>
         <w:autoSpaceDE/>
         <w:autoSpaceDN/>
-        <w:rPr>
-          <w:rFonts w:hint="eastAsia"/>
-        </w:rPr>
       </w:pPr>
     </w:p>
     <w:p>
@@ -798,9 +763,6 @@
           <w:p>
             <w:pPr>
               <w:spacing w:after="160"/>
-              <w:rPr>
-                <w:rFonts w:hint="eastAsia"/>
-              </w:rPr>
             </w:pPr>
             <w:r>
               <w:t>1.</w:t>
@@ -836,9 +798,6 @@
           <w:p>
             <w:pPr>
               <w:spacing w:after="160"/>
-              <w:rPr>
-                <w:rFonts w:hint="eastAsia"/>
-              </w:rPr>
             </w:pPr>
             <w:r>
               <w:t xml:space="preserve">2. </w:t>
@@ -949,9 +908,6 @@
           <w:p>
             <w:pPr>
               <w:spacing w:after="160"/>
-              <w:rPr>
-                <w:rFonts w:hint="eastAsia"/>
-              </w:rPr>
             </w:pPr>
             <w:r>
               <w:t xml:space="preserve">1. 회원이 </w:t>

</xml_diff>